<commit_message>
Finished DFT_BFT and Ackermann
</commit_message>
<xml_diff>
--- a/Set Excercise/Object Orientated Programming in BF.docx
+++ b/Set Excercise/Object Orientated Programming in BF.docx
@@ -14,23 +14,78 @@
     </w:p>
     <w:p>
       <w:r>
-        <w:t xml:space="preserve">Let us start by defining what an object is and how it could potentially be applied to BF. An object is an abstract data type created by a developer. It can include multiple properties (state) and methods. In most programming languages, objects are defined as classes. </w:t>
+        <w:t xml:space="preserve">Let us start by defining what an </w:t>
+      </w:r>
+      <w:r>
+        <w:t>makes a programming language object orientated</w:t>
+      </w:r>
+      <w:r>
+        <w:t xml:space="preserve"> and how it could potentially be applied to BF. </w:t>
       </w:r>
     </w:p>
     <w:p/>
     <w:p>
       <w:r>
-        <w:t xml:space="preserve">consists of state and related behaviour. An object stores its state in fields (variables) and exposes its behaviour through methods (functions).  </w:t>
-      </w:r>
-    </w:p>
-    <w:p>
-      <w:r>
-        <w:t>BF is a programming language built on eight simple commands and an instruction pointer. It is very limited in its scope</w:t>
-      </w:r>
-      <w:r>
-        <w:t>.</w:t>
-      </w:r>
-    </w:p>
+        <w:t xml:space="preserve">An object is an abstract data type created by a developer. It can include multiple properties (state) and methods. In most programming languages, objects are defined as classes. </w:t>
+      </w:r>
+    </w:p>
+    <w:p>
+      <w:r>
+        <w:t xml:space="preserve">BF is a programming language built on eight simple commands and an instruction pointer. </w:t>
+      </w:r>
+      <w:r>
+        <w:t xml:space="preserve">These </w:t>
+      </w:r>
+      <w:r>
+        <w:t>commands revolve around manipulating the stack</w:t>
+      </w:r>
+      <w:r>
+        <w:t xml:space="preserve"> and</w:t>
+      </w:r>
+      <w:r>
+        <w:t xml:space="preserve"> </w:t>
+      </w:r>
+      <w:r>
+        <w:t xml:space="preserve">printing </w:t>
+      </w:r>
+      <w:r>
+        <w:t>the ASCII representation of the value stored in the current pointer location</w:t>
+      </w:r>
+      <w:r>
+        <w:t xml:space="preserve">. </w:t>
+      </w:r>
+    </w:p>
+    <w:p>
+      <w:r>
+        <w:t xml:space="preserve">The core </w:t>
+      </w:r>
+      <w:r>
+        <w:t xml:space="preserve">features that need to be applied to BF to </w:t>
+      </w:r>
+    </w:p>
+    <w:p>
+      <w:r>
+        <w:t>Inheritance</w:t>
+      </w:r>
+    </w:p>
+    <w:p>
+      <w:r>
+        <w:t>Polymorphism</w:t>
+      </w:r>
+    </w:p>
+    <w:p>
+      <w:r>
+        <w:t>Encapsulation</w:t>
+      </w:r>
+    </w:p>
+    <w:p>
+      <w:r>
+        <w:t>Abstraction</w:t>
+      </w:r>
+    </w:p>
+    <w:p/>
+    <w:p/>
+    <w:p/>
     <w:sectPr>
       <w:pgSz w:w="11906" w:h="16838"/>
       <w:pgMar w:top="1440" w:right="1440" w:bottom="1440" w:left="1440" w:header="708" w:footer="708" w:gutter="0"/>
@@ -164,6 +219,7 @@
     <w:lsdException w:name="HTML Sample" w:semiHidden="1" w:unhideWhenUsed="1"/>
     <w:lsdException w:name="HTML Typewriter" w:semiHidden="1" w:unhideWhenUsed="1"/>
     <w:lsdException w:name="HTML Variable" w:semiHidden="1" w:unhideWhenUsed="1"/>
+    <w:lsdException w:name="Normal Table" w:semiHidden="1" w:unhideWhenUsed="1"/>
     <w:lsdException w:name="annotation subject" w:semiHidden="1" w:unhideWhenUsed="1"/>
     <w:lsdException w:name="No List" w:semiHidden="1" w:unhideWhenUsed="1"/>
     <w:lsdException w:name="Outline List 1" w:semiHidden="1" w:unhideWhenUsed="1"/>
@@ -210,8 +266,10 @@
     <w:lsdException w:name="Table Subtle 2" w:semiHidden="1" w:unhideWhenUsed="1"/>
     <w:lsdException w:name="Table Web 1" w:semiHidden="1" w:unhideWhenUsed="1"/>
     <w:lsdException w:name="Table Web 2" w:semiHidden="1" w:unhideWhenUsed="1"/>
+    <w:lsdException w:name="Table Web 3" w:semiHidden="1" w:unhideWhenUsed="1"/>
     <w:lsdException w:name="Balloon Text" w:semiHidden="1" w:unhideWhenUsed="1"/>
     <w:lsdException w:name="Table Grid" w:uiPriority="39"/>
+    <w:lsdException w:name="Table Theme" w:semiHidden="1" w:unhideWhenUsed="1"/>
     <w:lsdException w:name="Placeholder Text" w:semiHidden="1"/>
     <w:lsdException w:name="No Spacing" w:uiPriority="1" w:qFormat="1"/>
     <w:lsdException w:name="Light Shading" w:uiPriority="60"/>

</xml_diff>